<commit_message>
Report done without graph
</commit_message>
<xml_diff>
--- a/report.docx
+++ b/report.docx
@@ -1033,8 +1033,8 @@
             <w:rPr>
               <w:rFonts w:asciiTheme="minorHAnsi" w:eastAsiaTheme="minorEastAsia" w:hAnsiTheme="minorHAnsi"/>
               <w:noProof/>
-              <w:sz w:val="18"/>
-              <w:szCs w:val="18"/>
+              <w:sz w:val="20"/>
+              <w:szCs w:val="20"/>
               <w:lang w:eastAsia="pt-PT"/>
             </w:rPr>
           </w:pPr>
@@ -1043,8 +1043,8 @@
               <w:rPr>
                 <w:rStyle w:val="Hiperligao"/>
                 <w:noProof/>
-                <w:sz w:val="22"/>
-                <w:szCs w:val="18"/>
+                <w:sz w:val="24"/>
+                <w:szCs w:val="20"/>
               </w:rPr>
               <w:t>Movimento</w:t>
             </w:r>
@@ -1052,8 +1052,8 @@
               <w:rPr>
                 <w:noProof/>
                 <w:webHidden/>
-                <w:sz w:val="22"/>
-                <w:szCs w:val="18"/>
+                <w:sz w:val="24"/>
+                <w:szCs w:val="20"/>
               </w:rPr>
               <w:tab/>
             </w:r>
@@ -1061,8 +1061,8 @@
               <w:rPr>
                 <w:noProof/>
                 <w:webHidden/>
-                <w:sz w:val="22"/>
-                <w:szCs w:val="18"/>
+                <w:sz w:val="24"/>
+                <w:szCs w:val="20"/>
               </w:rPr>
               <w:fldChar w:fldCharType="begin"/>
             </w:r>
@@ -1070,8 +1070,8 @@
               <w:rPr>
                 <w:noProof/>
                 <w:webHidden/>
-                <w:sz w:val="22"/>
-                <w:szCs w:val="18"/>
+                <w:sz w:val="24"/>
+                <w:szCs w:val="20"/>
               </w:rPr>
               <w:instrText xml:space="preserve"> PAGEREF _Toc88956555 \h </w:instrText>
             </w:r>
@@ -1079,16 +1079,16 @@
               <w:rPr>
                 <w:noProof/>
                 <w:webHidden/>
-                <w:sz w:val="22"/>
-                <w:szCs w:val="18"/>
-              </w:rPr>
-            </w:r>
-            <w:r>
-              <w:rPr>
-                <w:noProof/>
-                <w:webHidden/>
-                <w:sz w:val="22"/>
-                <w:szCs w:val="18"/>
+                <w:sz w:val="24"/>
+                <w:szCs w:val="20"/>
+              </w:rPr>
+            </w:r>
+            <w:r>
+              <w:rPr>
+                <w:noProof/>
+                <w:webHidden/>
+                <w:sz w:val="24"/>
+                <w:szCs w:val="20"/>
               </w:rPr>
               <w:fldChar w:fldCharType="separate"/>
             </w:r>
@@ -1096,8 +1096,8 @@
               <w:rPr>
                 <w:noProof/>
                 <w:webHidden/>
-                <w:sz w:val="22"/>
-                <w:szCs w:val="18"/>
+                <w:sz w:val="24"/>
+                <w:szCs w:val="20"/>
               </w:rPr>
               <w:t>4</w:t>
             </w:r>
@@ -1105,8 +1105,8 @@
               <w:rPr>
                 <w:noProof/>
                 <w:webHidden/>
-                <w:sz w:val="22"/>
-                <w:szCs w:val="18"/>
+                <w:sz w:val="24"/>
+                <w:szCs w:val="20"/>
               </w:rPr>
               <w:fldChar w:fldCharType="end"/>
             </w:r>
@@ -1121,8 +1121,8 @@
             <w:rPr>
               <w:rFonts w:asciiTheme="minorHAnsi" w:eastAsiaTheme="minorEastAsia" w:hAnsiTheme="minorHAnsi"/>
               <w:noProof/>
-              <w:sz w:val="18"/>
-              <w:szCs w:val="18"/>
+              <w:sz w:val="20"/>
+              <w:szCs w:val="20"/>
               <w:lang w:eastAsia="pt-PT"/>
             </w:rPr>
           </w:pPr>
@@ -1131,8 +1131,8 @@
               <w:rPr>
                 <w:rStyle w:val="Hiperligao"/>
                 <w:noProof/>
-                <w:sz w:val="22"/>
-                <w:szCs w:val="18"/>
+                <w:sz w:val="24"/>
+                <w:szCs w:val="20"/>
               </w:rPr>
               <w:t>Ângulos de rotação da escotilha:</w:t>
             </w:r>
@@ -1140,8 +1140,8 @@
               <w:rPr>
                 <w:noProof/>
                 <w:webHidden/>
-                <w:sz w:val="22"/>
-                <w:szCs w:val="18"/>
+                <w:sz w:val="24"/>
+                <w:szCs w:val="20"/>
               </w:rPr>
               <w:tab/>
             </w:r>
@@ -1149,8 +1149,8 @@
               <w:rPr>
                 <w:noProof/>
                 <w:webHidden/>
-                <w:sz w:val="22"/>
-                <w:szCs w:val="18"/>
+                <w:sz w:val="24"/>
+                <w:szCs w:val="20"/>
               </w:rPr>
               <w:fldChar w:fldCharType="begin"/>
             </w:r>
@@ -1158,8 +1158,8 @@
               <w:rPr>
                 <w:noProof/>
                 <w:webHidden/>
-                <w:sz w:val="22"/>
-                <w:szCs w:val="18"/>
+                <w:sz w:val="24"/>
+                <w:szCs w:val="20"/>
               </w:rPr>
               <w:instrText xml:space="preserve"> PAGEREF _Toc88956556 \h </w:instrText>
             </w:r>
@@ -1167,16 +1167,16 @@
               <w:rPr>
                 <w:noProof/>
                 <w:webHidden/>
-                <w:sz w:val="22"/>
-                <w:szCs w:val="18"/>
-              </w:rPr>
-            </w:r>
-            <w:r>
-              <w:rPr>
-                <w:noProof/>
-                <w:webHidden/>
-                <w:sz w:val="22"/>
-                <w:szCs w:val="18"/>
+                <w:sz w:val="24"/>
+                <w:szCs w:val="20"/>
+              </w:rPr>
+            </w:r>
+            <w:r>
+              <w:rPr>
+                <w:noProof/>
+                <w:webHidden/>
+                <w:sz w:val="24"/>
+                <w:szCs w:val="20"/>
               </w:rPr>
               <w:fldChar w:fldCharType="separate"/>
             </w:r>
@@ -1184,8 +1184,8 @@
               <w:rPr>
                 <w:noProof/>
                 <w:webHidden/>
-                <w:sz w:val="22"/>
-                <w:szCs w:val="18"/>
+                <w:sz w:val="24"/>
+                <w:szCs w:val="20"/>
               </w:rPr>
               <w:t>4</w:t>
             </w:r>
@@ -1193,8 +1193,8 @@
               <w:rPr>
                 <w:noProof/>
                 <w:webHidden/>
-                <w:sz w:val="22"/>
-                <w:szCs w:val="18"/>
+                <w:sz w:val="24"/>
+                <w:szCs w:val="20"/>
               </w:rPr>
               <w:fldChar w:fldCharType="end"/>
             </w:r>
@@ -2036,11 +2036,19 @@
           <w:szCs w:val="28"/>
         </w:rPr>
       </w:pPr>
-      <w:r>
-        <w:rPr>
-          <w:szCs w:val="28"/>
-        </w:rPr>
-        <w:t>DEFAULT_CANNON_ROTATION: Rotação do canhão na sua posição inicial (-45º).</w:t>
+      <w:bookmarkStart w:id="8" w:name="DEFAULT_CANNON_ROTATION"/>
+      <w:r>
+        <w:rPr>
+          <w:szCs w:val="28"/>
+        </w:rPr>
+        <w:t>DEFAULT_CANNON_ROTATION</w:t>
+      </w:r>
+      <w:bookmarkEnd w:id="8"/>
+      <w:r>
+        <w:rPr>
+          <w:szCs w:val="28"/>
+        </w:rPr>
+        <w:t>: Rotação do canhão na sua posição inicial (-45º).</w:t>
       </w:r>
     </w:p>
     <w:p>
@@ -2089,11 +2097,11 @@
       <w:pPr>
         <w:pStyle w:val="Ttulo3"/>
       </w:pPr>
-      <w:bookmarkStart w:id="8" w:name="_Toc88956553"/>
+      <w:bookmarkStart w:id="9" w:name="_Toc88956553"/>
       <w:r>
         <w:t>Supressor</w:t>
       </w:r>
-      <w:bookmarkEnd w:id="8"/>
+      <w:bookmarkEnd w:id="9"/>
     </w:p>
     <w:p>
       <w:pPr>
@@ -2151,26 +2159,26 @@
       <w:pPr>
         <w:pStyle w:val="Ttulo2"/>
       </w:pPr>
-      <w:bookmarkStart w:id="9" w:name="_Toc88956554"/>
+      <w:bookmarkStart w:id="10" w:name="_Toc88956554"/>
       <w:r>
         <w:lastRenderedPageBreak/>
         <w:t>Variáveis</w:t>
       </w:r>
-      <w:bookmarkEnd w:id="9"/>
+      <w:bookmarkEnd w:id="10"/>
     </w:p>
     <w:p/>
     <w:p>
       <w:pPr>
         <w:pStyle w:val="Ttulo3"/>
       </w:pPr>
-      <w:bookmarkStart w:id="10" w:name="_Toc88956555"/>
+      <w:bookmarkStart w:id="11" w:name="_Toc88956555"/>
       <w:r>
         <w:t>Mov</w:t>
       </w:r>
       <w:r>
         <w:t>imento</w:t>
       </w:r>
-      <w:bookmarkEnd w:id="10"/>
+      <w:bookmarkEnd w:id="11"/>
     </w:p>
     <w:p>
       <w:pPr>
@@ -2206,11 +2214,11 @@
       <w:pPr>
         <w:pStyle w:val="Ttulo3"/>
       </w:pPr>
-      <w:bookmarkStart w:id="11" w:name="_Toc88956556"/>
+      <w:bookmarkStart w:id="12" w:name="_Toc88956556"/>
       <w:r>
         <w:t>Ângulos de rotação da escotilha:</w:t>
       </w:r>
-      <w:bookmarkEnd w:id="11"/>
+      <w:bookmarkEnd w:id="12"/>
     </w:p>
     <w:p>
       <w:pPr>
@@ -2238,6 +2246,8 @@
           <w:numId w:val="8"/>
         </w:numPr>
       </w:pPr>
+      <w:bookmarkStart w:id="13" w:name="hatchZRotation"/>
+      <w:bookmarkStart w:id="14" w:name="hatchYRotation"/>
       <w:r>
         <w:t>hatch</w:t>
       </w:r>
@@ -2247,6 +2257,8 @@
       <w:r>
         <w:t>Rotation</w:t>
       </w:r>
+      <w:bookmarkEnd w:id="13"/>
+      <w:bookmarkEnd w:id="14"/>
       <w:r>
         <w:t>:</w:t>
       </w:r>
@@ -2279,12 +2291,12 @@
       <w:pPr>
         <w:pStyle w:val="Ttulo1"/>
       </w:pPr>
-      <w:bookmarkStart w:id="12" w:name="_Toc88956557"/>
+      <w:bookmarkStart w:id="15" w:name="_Toc88956557"/>
       <w:r>
         <w:lastRenderedPageBreak/>
         <w:t>Funcionalidades extra</w:t>
       </w:r>
-      <w:bookmarkEnd w:id="12"/>
+      <w:bookmarkEnd w:id="15"/>
     </w:p>
     <w:p>
       <w:r>
@@ -2360,7 +2372,13 @@
         <w:t xml:space="preserve">O grupo decidiu, por considerar coerente relativamente à realidade de um tanque, que as balas do canhão deveriam ter o formato </w:t>
       </w:r>
       <w:r>
-        <w:t xml:space="preserve">aproximado no real. Optámos então por modelar as balas com duas primitivas: Um cilindro, que representa a base da bala e uma esfera, que, depois de uma translação e uma mudança de escala </w:t>
+        <w:t xml:space="preserve">aproximado </w:t>
+      </w:r>
+      <w:r>
+        <w:t>ao</w:t>
+      </w:r>
+      <w:r>
+        <w:t xml:space="preserve"> real. Optámos então por modelar as balas com duas primitivas: Um cilindro, que representa a base da bala e uma esfera, que, depois de uma translação e uma mudança de escala </w:t>
       </w:r>
       <w:r>
         <w:t>é capaz de</w:t>
@@ -2372,13 +2390,19 @@
         <w:t>e uma bala.</w:t>
       </w:r>
     </w:p>
-    <w:p/>
     <w:p>
       <w:r>
         <w:t>Este tipo de bala tornou a função de disparo mais desafiante pelo facto de que uma bala deste formato, ao contrário de uma bala esférica, necessita de simular um decaimento ao longo da trajetória.</w:t>
       </w:r>
     </w:p>
     <w:p>
+      <w:pPr>
+        <w:pStyle w:val="PargrafodaLista"/>
+        <w:numPr>
+          <w:ilvl w:val="0"/>
+          <w:numId w:val="9"/>
+        </w:numPr>
+      </w:pPr>
       <w:r>
         <w:t xml:space="preserve">A solução encontrada pelo grupo foi guardar </w:t>
       </w:r>
@@ -2386,52 +2410,162 @@
         <w:t xml:space="preserve">no vetor </w:t>
       </w:r>
       <w:r>
-        <w:t xml:space="preserve">de arrays </w:t>
-      </w:r>
-      <w:r>
-        <w:t xml:space="preserve">que guarda cada bala </w:t>
-      </w:r>
-      <w:r>
-        <w:t>as variáveis</w:t>
-      </w:r>
-      <w:r>
-        <w:t>:</w:t>
+        <w:t>de arrays</w:t>
+      </w:r>
+      <w:r>
+        <w:t>,</w:t>
+      </w:r>
+      <w:r>
+        <w:t xml:space="preserve"> </w:t>
+      </w:r>
+      <w:r>
+        <w:t>que guarda cada bala</w:t>
+      </w:r>
+      <w:r>
+        <w:t>,</w:t>
+      </w:r>
+      <w:r>
+        <w:t xml:space="preserve"> </w:t>
+      </w:r>
+      <w:r>
+        <w:t>os seguintes</w:t>
+      </w:r>
+      <w:r>
+        <w:t xml:space="preserve"> </w:t>
+      </w:r>
+      <w:r>
+        <w:t>valores:</w:t>
       </w:r>
       <w:r>
         <w:br/>
       </w:r>
-      <w:r>
-        <w:t>h</w:t>
-      </w:r>
-      <w:r>
-        <w:t>atchZRotation</w:t>
-      </w:r>
+      <w:hyperlink w:anchor="hatchZRotation" w:history="1">
+        <w:r>
+          <w:rPr>
+            <w:rStyle w:val="Hiperligao"/>
+          </w:rPr>
+          <w:t>hatchZ</w:t>
+        </w:r>
+        <w:r>
+          <w:rPr>
+            <w:rStyle w:val="Hiperligao"/>
+          </w:rPr>
+          <w:t>R</w:t>
+        </w:r>
+        <w:r>
+          <w:rPr>
+            <w:rStyle w:val="Hiperligao"/>
+          </w:rPr>
+          <w:t>ot</w:t>
+        </w:r>
+        <w:r>
+          <w:rPr>
+            <w:rStyle w:val="Hiperligao"/>
+          </w:rPr>
+          <w:t>a</w:t>
+        </w:r>
+        <w:r>
+          <w:rPr>
+            <w:rStyle w:val="Hiperligao"/>
+          </w:rPr>
+          <w:t>tion</w:t>
+        </w:r>
+      </w:hyperlink>
       <w:r>
         <w:t xml:space="preserve"> (+ </w:t>
       </w:r>
-      <w:r>
-        <w:t>DEFAULT_CANNON_ROTATION</w:t>
-      </w:r>
-      <w:r>
-        <w:t xml:space="preserve">) na segunda posição de cada vetor da bala </w:t>
-      </w:r>
-      <w:r>
-        <w:t xml:space="preserve">e </w:t>
-      </w:r>
-      <w:r>
-        <w:t>hatch</w:t>
-      </w:r>
-      <w:r>
-        <w:t>Y</w:t>
-      </w:r>
-      <w:r>
-        <w:t>Rotation</w:t>
-      </w:r>
-      <w:r>
-        <w:t xml:space="preserve"> na terceira posição do vetor da bala. O valor de que determina o ângulo da bala sobre o eixo z varia decrementando por </w:t>
-      </w:r>
-      <w:r>
-        <w:t>bulletRotation (10/VELOCITY) a cada iteração de cada bala. Esta variação do ângulo sobre o eixo Z fará com que a bala aparente decair ao longo da trajetória e, apesar de estar suficientemente perto, reconhecemos que o valor de bulletRotation não está totalmente certo de acordo com a física.</w:t>
+      <w:hyperlink w:anchor="DEFAULT_CANNON_ROTATION" w:history="1">
+        <w:r>
+          <w:rPr>
+            <w:rStyle w:val="Hiperligao"/>
+          </w:rPr>
+          <w:t>DEFAULT_CA</w:t>
+        </w:r>
+        <w:r>
+          <w:rPr>
+            <w:rStyle w:val="Hiperligao"/>
+          </w:rPr>
+          <w:t>N</w:t>
+        </w:r>
+        <w:r>
+          <w:rPr>
+            <w:rStyle w:val="Hiperligao"/>
+          </w:rPr>
+          <w:t>NON_ROTATION</w:t>
+        </w:r>
+      </w:hyperlink>
+      <w:r>
+        <w:t>)</w:t>
+      </w:r>
+      <w:r>
+        <w:t>, guardado</w:t>
+      </w:r>
+      <w:r>
+        <w:t xml:space="preserve"> na segunda posição de cada vetor da bala</w:t>
+      </w:r>
+      <w:r>
+        <w:t>. Este</w:t>
+      </w:r>
+      <w:r>
+        <w:t xml:space="preserve"> valor, que determina o ângulo da bala sobre o eixo z</w:t>
+      </w:r>
+      <w:r>
+        <w:t>,</w:t>
+      </w:r>
+      <w:r>
+        <w:t xml:space="preserve"> varia decrementando por bulletRotation (10/VELOCITY) a cada iteração d</w:t>
+      </w:r>
+      <w:r>
+        <w:t xml:space="preserve">a </w:t>
+      </w:r>
+      <w:r>
+        <w:t>bala</w:t>
+      </w:r>
+      <w:r>
+        <w:t>;</w:t>
+      </w:r>
+    </w:p>
+    <w:p>
+      <w:pPr>
+        <w:pStyle w:val="PargrafodaLista"/>
+        <w:numPr>
+          <w:ilvl w:val="0"/>
+          <w:numId w:val="9"/>
+        </w:numPr>
+      </w:pPr>
+      <w:hyperlink w:anchor="hatchYRotation" w:history="1">
+        <w:r>
+          <w:rPr>
+            <w:rStyle w:val="Hiperligao"/>
+          </w:rPr>
+          <w:t>hatchYRot</w:t>
+        </w:r>
+        <w:r>
+          <w:rPr>
+            <w:rStyle w:val="Hiperligao"/>
+          </w:rPr>
+          <w:t>a</w:t>
+        </w:r>
+        <w:r>
+          <w:rPr>
+            <w:rStyle w:val="Hiperligao"/>
+          </w:rPr>
+          <w:t>tion</w:t>
+        </w:r>
+      </w:hyperlink>
+      <w:r>
+        <w:t>, guardado</w:t>
+      </w:r>
+      <w:r>
+        <w:t xml:space="preserve"> na terceira posição do vetor da bala</w:t>
+      </w:r>
+      <w:r>
+        <w:t>.</w:t>
+      </w:r>
+    </w:p>
+    <w:p>
+      <w:r>
+        <w:t>Esta variação do ângulo sobre o eixo Z fará com que a bala aparente decair ao longo da trajetória e, apesar de estar suficientemente perto, reconhecemos que o valor de bulletRotation não está totalmente certo de acordo com a física.</w:t>
       </w:r>
     </w:p>
     <w:sectPr>
@@ -3007,6 +3141,119 @@
     </w:lvl>
   </w:abstractNum>
   <w:abstractNum w:abstractNumId="4" w15:restartNumberingAfterBreak="0">
+    <w:nsid w:val="1F9E1E8A"/>
+    <w:multiLevelType w:val="hybridMultilevel"/>
+    <w:tmpl w:val="88B03568"/>
+    <w:lvl w:ilvl="0" w:tplc="08160001">
+      <w:start w:val="1"/>
+      <w:numFmt w:val="bullet"/>
+      <w:lvlText w:val=""/>
+      <w:lvlJc w:val="left"/>
+      <w:pPr>
+        <w:ind w:left="720" w:hanging="360"/>
+      </w:pPr>
+      <w:rPr>
+        <w:rFonts w:ascii="Symbol" w:hAnsi="Symbol" w:hint="default"/>
+      </w:rPr>
+    </w:lvl>
+    <w:lvl w:ilvl="1" w:tplc="08160003" w:tentative="1">
+      <w:start w:val="1"/>
+      <w:numFmt w:val="bullet"/>
+      <w:lvlText w:val="o"/>
+      <w:lvlJc w:val="left"/>
+      <w:pPr>
+        <w:ind w:left="1440" w:hanging="360"/>
+      </w:pPr>
+      <w:rPr>
+        <w:rFonts w:ascii="Courier New" w:hAnsi="Courier New" w:cs="Courier New" w:hint="default"/>
+      </w:rPr>
+    </w:lvl>
+    <w:lvl w:ilvl="2" w:tplc="08160005" w:tentative="1">
+      <w:start w:val="1"/>
+      <w:numFmt w:val="bullet"/>
+      <w:lvlText w:val=""/>
+      <w:lvlJc w:val="left"/>
+      <w:pPr>
+        <w:ind w:left="2160" w:hanging="360"/>
+      </w:pPr>
+      <w:rPr>
+        <w:rFonts w:ascii="Wingdings" w:hAnsi="Wingdings" w:hint="default"/>
+      </w:rPr>
+    </w:lvl>
+    <w:lvl w:ilvl="3" w:tplc="08160001" w:tentative="1">
+      <w:start w:val="1"/>
+      <w:numFmt w:val="bullet"/>
+      <w:lvlText w:val=""/>
+      <w:lvlJc w:val="left"/>
+      <w:pPr>
+        <w:ind w:left="2880" w:hanging="360"/>
+      </w:pPr>
+      <w:rPr>
+        <w:rFonts w:ascii="Symbol" w:hAnsi="Symbol" w:hint="default"/>
+      </w:rPr>
+    </w:lvl>
+    <w:lvl w:ilvl="4" w:tplc="08160003" w:tentative="1">
+      <w:start w:val="1"/>
+      <w:numFmt w:val="bullet"/>
+      <w:lvlText w:val="o"/>
+      <w:lvlJc w:val="left"/>
+      <w:pPr>
+        <w:ind w:left="3600" w:hanging="360"/>
+      </w:pPr>
+      <w:rPr>
+        <w:rFonts w:ascii="Courier New" w:hAnsi="Courier New" w:cs="Courier New" w:hint="default"/>
+      </w:rPr>
+    </w:lvl>
+    <w:lvl w:ilvl="5" w:tplc="08160005" w:tentative="1">
+      <w:start w:val="1"/>
+      <w:numFmt w:val="bullet"/>
+      <w:lvlText w:val=""/>
+      <w:lvlJc w:val="left"/>
+      <w:pPr>
+        <w:ind w:left="4320" w:hanging="360"/>
+      </w:pPr>
+      <w:rPr>
+        <w:rFonts w:ascii="Wingdings" w:hAnsi="Wingdings" w:hint="default"/>
+      </w:rPr>
+    </w:lvl>
+    <w:lvl w:ilvl="6" w:tplc="08160001" w:tentative="1">
+      <w:start w:val="1"/>
+      <w:numFmt w:val="bullet"/>
+      <w:lvlText w:val=""/>
+      <w:lvlJc w:val="left"/>
+      <w:pPr>
+        <w:ind w:left="5040" w:hanging="360"/>
+      </w:pPr>
+      <w:rPr>
+        <w:rFonts w:ascii="Symbol" w:hAnsi="Symbol" w:hint="default"/>
+      </w:rPr>
+    </w:lvl>
+    <w:lvl w:ilvl="7" w:tplc="08160003" w:tentative="1">
+      <w:start w:val="1"/>
+      <w:numFmt w:val="bullet"/>
+      <w:lvlText w:val="o"/>
+      <w:lvlJc w:val="left"/>
+      <w:pPr>
+        <w:ind w:left="5760" w:hanging="360"/>
+      </w:pPr>
+      <w:rPr>
+        <w:rFonts w:ascii="Courier New" w:hAnsi="Courier New" w:cs="Courier New" w:hint="default"/>
+      </w:rPr>
+    </w:lvl>
+    <w:lvl w:ilvl="8" w:tplc="08160005" w:tentative="1">
+      <w:start w:val="1"/>
+      <w:numFmt w:val="bullet"/>
+      <w:lvlText w:val=""/>
+      <w:lvlJc w:val="left"/>
+      <w:pPr>
+        <w:ind w:left="6480" w:hanging="360"/>
+      </w:pPr>
+      <w:rPr>
+        <w:rFonts w:ascii="Wingdings" w:hAnsi="Wingdings" w:hint="default"/>
+      </w:rPr>
+    </w:lvl>
+  </w:abstractNum>
+  <w:abstractNum w:abstractNumId="5" w15:restartNumberingAfterBreak="0">
     <w:nsid w:val="4B1774E7"/>
     <w:multiLevelType w:val="hybridMultilevel"/>
     <w:tmpl w:val="36F25D9E"/>
@@ -3119,7 +3366,7 @@
       </w:rPr>
     </w:lvl>
   </w:abstractNum>
-  <w:abstractNum w:abstractNumId="5" w15:restartNumberingAfterBreak="0">
+  <w:abstractNum w:abstractNumId="6" w15:restartNumberingAfterBreak="0">
     <w:nsid w:val="55574032"/>
     <w:multiLevelType w:val="hybridMultilevel"/>
     <w:tmpl w:val="11148FD8"/>
@@ -3232,7 +3479,7 @@
       </w:rPr>
     </w:lvl>
   </w:abstractNum>
-  <w:abstractNum w:abstractNumId="6" w15:restartNumberingAfterBreak="0">
+  <w:abstractNum w:abstractNumId="7" w15:restartNumberingAfterBreak="0">
     <w:nsid w:val="61A71ED4"/>
     <w:multiLevelType w:val="hybridMultilevel"/>
     <w:tmpl w:val="BDFE68AA"/>
@@ -3345,7 +3592,7 @@
       </w:rPr>
     </w:lvl>
   </w:abstractNum>
-  <w:abstractNum w:abstractNumId="7" w15:restartNumberingAfterBreak="0">
+  <w:abstractNum w:abstractNumId="8" w15:restartNumberingAfterBreak="0">
     <w:nsid w:val="7B036889"/>
     <w:multiLevelType w:val="hybridMultilevel"/>
     <w:tmpl w:val="F5763B5C"/>
@@ -3459,16 +3706,16 @@
     </w:lvl>
   </w:abstractNum>
   <w:num w:numId="1">
-    <w:abstractNumId w:val="4"/>
+    <w:abstractNumId w:val="5"/>
   </w:num>
   <w:num w:numId="2">
-    <w:abstractNumId w:val="6"/>
+    <w:abstractNumId w:val="7"/>
   </w:num>
   <w:num w:numId="3">
     <w:abstractNumId w:val="1"/>
   </w:num>
   <w:num w:numId="4">
-    <w:abstractNumId w:val="7"/>
+    <w:abstractNumId w:val="8"/>
   </w:num>
   <w:num w:numId="5">
     <w:abstractNumId w:val="3"/>
@@ -3480,7 +3727,10 @@
     <w:abstractNumId w:val="0"/>
   </w:num>
   <w:num w:numId="8">
-    <w:abstractNumId w:val="5"/>
+    <w:abstractNumId w:val="6"/>
+  </w:num>
+  <w:num w:numId="9">
+    <w:abstractNumId w:val="4"/>
   </w:num>
 </w:numbering>
 </file>
@@ -4237,6 +4487,30 @@
       <w:ind w:left="440"/>
     </w:pPr>
   </w:style>
+  <w:style w:type="character" w:styleId="MenoNoResolvida">
+    <w:name w:val="Unresolved Mention"/>
+    <w:basedOn w:val="Tipodeletrapredefinidodopargrafo"/>
+    <w:uiPriority w:val="99"/>
+    <w:semiHidden/>
+    <w:unhideWhenUsed/>
+    <w:rsid w:val="002431CE"/>
+    <w:rPr>
+      <w:color w:val="605E5C"/>
+      <w:shd w:val="clear" w:color="auto" w:fill="E1DFDD"/>
+    </w:rPr>
+  </w:style>
+  <w:style w:type="character" w:styleId="Hiperligaovisitada">
+    <w:name w:val="FollowedHyperlink"/>
+    <w:basedOn w:val="Tipodeletrapredefinidodopargrafo"/>
+    <w:uiPriority w:val="99"/>
+    <w:semiHidden/>
+    <w:unhideWhenUsed/>
+    <w:rsid w:val="002431CE"/>
+    <w:rPr>
+      <w:color w:val="954F72" w:themeColor="followedHyperlink"/>
+      <w:u w:val="single"/>
+    </w:rPr>
+  </w:style>
 </w:styles>
 </file>
 

</xml_diff>

<commit_message>
report done with link to complete graph
</commit_message>
<xml_diff>
--- a/report.docx
+++ b/report.docx
@@ -249,7 +249,7 @@
           <w:r>
             <w:fldChar w:fldCharType="separate"/>
           </w:r>
-          <w:hyperlink w:anchor="_Toc89021484" w:history="1">
+          <w:hyperlink w:anchor="_Toc89022702" w:history="1">
             <w:r>
               <w:rPr>
                 <w:rStyle w:val="Hiperligao"/>
@@ -272,7 +272,7 @@
               <w:rPr>
                 <w:webHidden/>
               </w:rPr>
-              <w:instrText xml:space="preserve"> PAGEREF _Toc89021484 \h </w:instrText>
+              <w:instrText xml:space="preserve"> PAGEREF _Toc89022702 \h </w:instrText>
             </w:r>
             <w:r>
               <w:rPr>
@@ -311,7 +311,7 @@
               <w:lang w:eastAsia="pt-PT"/>
             </w:rPr>
           </w:pPr>
-          <w:hyperlink w:anchor="_Toc89021485" w:history="1">
+          <w:hyperlink w:anchor="_Toc89022703" w:history="1">
             <w:r>
               <w:rPr>
                 <w:rStyle w:val="Hiperligao"/>
@@ -334,7 +334,7 @@
               <w:rPr>
                 <w:webHidden/>
               </w:rPr>
-              <w:instrText xml:space="preserve"> PAGEREF _Toc89021485 \h </w:instrText>
+              <w:instrText xml:space="preserve"> PAGEREF _Toc89022703 \h </w:instrText>
             </w:r>
             <w:r>
               <w:rPr>
@@ -373,7 +373,7 @@
               <w:lang w:eastAsia="pt-PT"/>
             </w:rPr>
           </w:pPr>
-          <w:hyperlink w:anchor="_Toc89021486" w:history="1">
+          <w:hyperlink w:anchor="_Toc89022704" w:history="1">
             <w:r>
               <w:rPr>
                 <w:rStyle w:val="Hiperligao"/>
@@ -396,7 +396,7 @@
               <w:rPr>
                 <w:webHidden/>
               </w:rPr>
-              <w:instrText xml:space="preserve"> PAGEREF _Toc89021486 \h </w:instrText>
+              <w:instrText xml:space="preserve"> PAGEREF _Toc89022704 \h </w:instrText>
             </w:r>
             <w:r>
               <w:rPr>
@@ -435,7 +435,7 @@
               <w:lang w:eastAsia="pt-PT"/>
             </w:rPr>
           </w:pPr>
-          <w:hyperlink w:anchor="_Toc89021487" w:history="1">
+          <w:hyperlink w:anchor="_Toc89022705" w:history="1">
             <w:r>
               <w:rPr>
                 <w:rStyle w:val="Hiperligao"/>
@@ -458,7 +458,7 @@
               <w:rPr>
                 <w:webHidden/>
               </w:rPr>
-              <w:instrText xml:space="preserve"> PAGEREF _Toc89021487 \h </w:instrText>
+              <w:instrText xml:space="preserve"> PAGEREF _Toc89022705 \h </w:instrText>
             </w:r>
             <w:r>
               <w:rPr>
@@ -498,7 +498,7 @@
               <w:lang w:eastAsia="pt-PT"/>
             </w:rPr>
           </w:pPr>
-          <w:hyperlink w:anchor="_Toc89021488" w:history="1">
+          <w:hyperlink w:anchor="_Toc89022706" w:history="1">
             <w:r>
               <w:rPr>
                 <w:rStyle w:val="Hiperligao"/>
@@ -525,7 +525,7 @@
                 <w:noProof/>
                 <w:webHidden/>
               </w:rPr>
-              <w:instrText xml:space="preserve"> PAGEREF _Toc89021488 \h </w:instrText>
+              <w:instrText xml:space="preserve"> PAGEREF _Toc89022706 \h </w:instrText>
             </w:r>
             <w:r>
               <w:rPr>
@@ -569,7 +569,7 @@
               <w:lang w:eastAsia="pt-PT"/>
             </w:rPr>
           </w:pPr>
-          <w:hyperlink w:anchor="_Toc89021489" w:history="1">
+          <w:hyperlink w:anchor="_Toc89022707" w:history="1">
             <w:r>
               <w:rPr>
                 <w:rStyle w:val="Hiperligao"/>
@@ -596,7 +596,7 @@
                 <w:noProof/>
                 <w:webHidden/>
               </w:rPr>
-              <w:instrText xml:space="preserve"> PAGEREF _Toc89021489 \h </w:instrText>
+              <w:instrText xml:space="preserve"> PAGEREF _Toc89022707 \h </w:instrText>
             </w:r>
             <w:r>
               <w:rPr>
@@ -639,7 +639,7 @@
               <w:lang w:eastAsia="pt-PT"/>
             </w:rPr>
           </w:pPr>
-          <w:hyperlink w:anchor="_Toc89021490" w:history="1">
+          <w:hyperlink w:anchor="_Toc89022708" w:history="1">
             <w:r>
               <w:rPr>
                 <w:rStyle w:val="Hiperligao"/>
@@ -662,7 +662,7 @@
               <w:rPr>
                 <w:webHidden/>
               </w:rPr>
-              <w:instrText xml:space="preserve"> PAGEREF _Toc89021490 \h </w:instrText>
+              <w:instrText xml:space="preserve"> PAGEREF _Toc89022708 \h </w:instrText>
             </w:r>
             <w:r>
               <w:rPr>
@@ -702,7 +702,7 @@
               <w:lang w:eastAsia="pt-PT"/>
             </w:rPr>
           </w:pPr>
-          <w:hyperlink w:anchor="_Toc89021491" w:history="1">
+          <w:hyperlink w:anchor="_Toc89022709" w:history="1">
             <w:r>
               <w:rPr>
                 <w:rStyle w:val="Hiperligao"/>
@@ -725,7 +725,7 @@
               <w:rPr>
                 <w:webHidden/>
               </w:rPr>
-              <w:instrText xml:space="preserve"> PAGEREF _Toc89021491 \h </w:instrText>
+              <w:instrText xml:space="preserve"> PAGEREF _Toc89022709 \h </w:instrText>
             </w:r>
             <w:r>
               <w:rPr>
@@ -764,7 +764,7 @@
               <w:lang w:eastAsia="pt-PT"/>
             </w:rPr>
           </w:pPr>
-          <w:hyperlink w:anchor="_Toc89021492" w:history="1">
+          <w:hyperlink w:anchor="_Toc89022710" w:history="1">
             <w:r>
               <w:rPr>
                 <w:rStyle w:val="Hiperligao"/>
@@ -787,7 +787,7 @@
               <w:rPr>
                 <w:webHidden/>
               </w:rPr>
-              <w:instrText xml:space="preserve"> PAGEREF _Toc89021492 \h </w:instrText>
+              <w:instrText xml:space="preserve"> PAGEREF _Toc89022710 \h </w:instrText>
             </w:r>
             <w:r>
               <w:rPr>
@@ -827,7 +827,7 @@
               <w:lang w:eastAsia="pt-PT"/>
             </w:rPr>
           </w:pPr>
-          <w:hyperlink w:anchor="_Toc89021493" w:history="1">
+          <w:hyperlink w:anchor="_Toc89022711" w:history="1">
             <w:r>
               <w:rPr>
                 <w:rStyle w:val="Hiperligao"/>
@@ -854,7 +854,7 @@
                 <w:noProof/>
                 <w:webHidden/>
               </w:rPr>
-              <w:instrText xml:space="preserve"> PAGEREF _Toc89021493 \h </w:instrText>
+              <w:instrText xml:space="preserve"> PAGEREF _Toc89022711 \h </w:instrText>
             </w:r>
             <w:r>
               <w:rPr>
@@ -898,7 +898,7 @@
               <w:lang w:eastAsia="pt-PT"/>
             </w:rPr>
           </w:pPr>
-          <w:hyperlink w:anchor="_Toc89021494" w:history="1">
+          <w:hyperlink w:anchor="_Toc89022712" w:history="1">
             <w:r>
               <w:rPr>
                 <w:rStyle w:val="Hiperligao"/>
@@ -925,7 +925,7 @@
                 <w:noProof/>
                 <w:webHidden/>
               </w:rPr>
-              <w:instrText xml:space="preserve"> PAGEREF _Toc89021494 \h </w:instrText>
+              <w:instrText xml:space="preserve"> PAGEREF _Toc89022712 \h </w:instrText>
             </w:r>
             <w:r>
               <w:rPr>
@@ -969,7 +969,7 @@
               <w:lang w:eastAsia="pt-PT"/>
             </w:rPr>
           </w:pPr>
-          <w:hyperlink w:anchor="_Toc89021495" w:history="1">
+          <w:hyperlink w:anchor="_Toc89022713" w:history="1">
             <w:r>
               <w:rPr>
                 <w:rStyle w:val="Hiperligao"/>
@@ -996,7 +996,7 @@
                 <w:noProof/>
                 <w:webHidden/>
               </w:rPr>
-              <w:instrText xml:space="preserve"> PAGEREF _Toc89021495 \h </w:instrText>
+              <w:instrText xml:space="preserve"> PAGEREF _Toc89022713 \h </w:instrText>
             </w:r>
             <w:r>
               <w:rPr>
@@ -1040,7 +1040,7 @@
               <w:lang w:eastAsia="pt-PT"/>
             </w:rPr>
           </w:pPr>
-          <w:hyperlink w:anchor="_Toc89021496" w:history="1">
+          <w:hyperlink w:anchor="_Toc89022714" w:history="1">
             <w:r>
               <w:rPr>
                 <w:rStyle w:val="Hiperligao"/>
@@ -1067,7 +1067,7 @@
                 <w:noProof/>
                 <w:webHidden/>
               </w:rPr>
-              <w:instrText xml:space="preserve"> PAGEREF _Toc89021496 \h </w:instrText>
+              <w:instrText xml:space="preserve"> PAGEREF _Toc89022714 \h </w:instrText>
             </w:r>
             <w:r>
               <w:rPr>
@@ -1111,7 +1111,7 @@
               <w:lang w:eastAsia="pt-PT"/>
             </w:rPr>
           </w:pPr>
-          <w:hyperlink w:anchor="_Toc89021497" w:history="1">
+          <w:hyperlink w:anchor="_Toc89022715" w:history="1">
             <w:r>
               <w:rPr>
                 <w:rStyle w:val="Hiperligao"/>
@@ -1138,7 +1138,7 @@
                 <w:noProof/>
                 <w:webHidden/>
               </w:rPr>
-              <w:instrText xml:space="preserve"> PAGEREF _Toc89021497 \h </w:instrText>
+              <w:instrText xml:space="preserve"> PAGEREF _Toc89022715 \h </w:instrText>
             </w:r>
             <w:r>
               <w:rPr>
@@ -1182,7 +1182,7 @@
               <w:lang w:eastAsia="pt-PT"/>
             </w:rPr>
           </w:pPr>
-          <w:hyperlink w:anchor="_Toc89021498" w:history="1">
+          <w:hyperlink w:anchor="_Toc89022716" w:history="1">
             <w:r>
               <w:rPr>
                 <w:rStyle w:val="Hiperligao"/>
@@ -1209,7 +1209,7 @@
                 <w:noProof/>
                 <w:webHidden/>
               </w:rPr>
-              <w:instrText xml:space="preserve"> PAGEREF _Toc89021498 \h </w:instrText>
+              <w:instrText xml:space="preserve"> PAGEREF _Toc89022716 \h </w:instrText>
             </w:r>
             <w:r>
               <w:rPr>
@@ -1253,7 +1253,7 @@
               <w:lang w:eastAsia="pt-PT"/>
             </w:rPr>
           </w:pPr>
-          <w:hyperlink w:anchor="_Toc89021499" w:history="1">
+          <w:hyperlink w:anchor="_Toc89022717" w:history="1">
             <w:r>
               <w:rPr>
                 <w:rStyle w:val="Hiperligao"/>
@@ -1280,7 +1280,7 @@
                 <w:noProof/>
                 <w:webHidden/>
               </w:rPr>
-              <w:instrText xml:space="preserve"> PAGEREF _Toc89021499 \h </w:instrText>
+              <w:instrText xml:space="preserve"> PAGEREF _Toc89022717 \h </w:instrText>
             </w:r>
             <w:r>
               <w:rPr>
@@ -1323,7 +1323,7 @@
               <w:lang w:eastAsia="pt-PT"/>
             </w:rPr>
           </w:pPr>
-          <w:hyperlink w:anchor="_Toc89021500" w:history="1">
+          <w:hyperlink w:anchor="_Toc89022718" w:history="1">
             <w:r>
               <w:rPr>
                 <w:rStyle w:val="Hiperligao"/>
@@ -1346,7 +1346,7 @@
               <w:rPr>
                 <w:webHidden/>
               </w:rPr>
-              <w:instrText xml:space="preserve"> PAGEREF _Toc89021500 \h </w:instrText>
+              <w:instrText xml:space="preserve"> PAGEREF _Toc89022718 \h </w:instrText>
             </w:r>
             <w:r>
               <w:rPr>
@@ -1386,7 +1386,7 @@
               <w:lang w:eastAsia="pt-PT"/>
             </w:rPr>
           </w:pPr>
-          <w:hyperlink w:anchor="_Toc89021501" w:history="1">
+          <w:hyperlink w:anchor="_Toc89022719" w:history="1">
             <w:r>
               <w:rPr>
                 <w:rStyle w:val="Hiperligao"/>
@@ -1413,7 +1413,7 @@
                 <w:noProof/>
                 <w:webHidden/>
               </w:rPr>
-              <w:instrText xml:space="preserve"> PAGEREF _Toc89021501 \h </w:instrText>
+              <w:instrText xml:space="preserve"> PAGEREF _Toc89022719 \h </w:instrText>
             </w:r>
             <w:r>
               <w:rPr>
@@ -1457,7 +1457,7 @@
               <w:lang w:eastAsia="pt-PT"/>
             </w:rPr>
           </w:pPr>
-          <w:hyperlink w:anchor="_Toc89021502" w:history="1">
+          <w:hyperlink w:anchor="_Toc89022720" w:history="1">
             <w:r>
               <w:rPr>
                 <w:rStyle w:val="Hiperligao"/>
@@ -1484,7 +1484,7 @@
                 <w:noProof/>
                 <w:webHidden/>
               </w:rPr>
-              <w:instrText xml:space="preserve"> PAGEREF _Toc89021502 \h </w:instrText>
+              <w:instrText xml:space="preserve"> PAGEREF _Toc89022720 \h </w:instrText>
             </w:r>
             <w:r>
               <w:rPr>
@@ -1528,7 +1528,7 @@
               <w:lang w:eastAsia="pt-PT"/>
             </w:rPr>
           </w:pPr>
-          <w:hyperlink w:anchor="_Toc89021503" w:history="1">
+          <w:hyperlink w:anchor="_Toc89022721" w:history="1">
             <w:r>
               <w:rPr>
                 <w:rStyle w:val="Hiperligao"/>
@@ -1551,7 +1551,7 @@
               <w:rPr>
                 <w:webHidden/>
               </w:rPr>
-              <w:instrText xml:space="preserve"> PAGEREF _Toc89021503 \h </w:instrText>
+              <w:instrText xml:space="preserve"> PAGEREF _Toc89022721 \h </w:instrText>
             </w:r>
             <w:r>
               <w:rPr>
@@ -1619,7 +1619,7 @@
       <w:pPr>
         <w:pStyle w:val="Ttulo1"/>
       </w:pPr>
-      <w:bookmarkStart w:id="0" w:name="_Toc89021484"/>
+      <w:bookmarkStart w:id="0" w:name="_Toc89022702"/>
       <w:r>
         <w:lastRenderedPageBreak/>
         <w:t>Grafo de cena</w:t>
@@ -1631,7 +1631,7 @@
       <w:pPr>
         <w:pStyle w:val="Ttulo2"/>
       </w:pPr>
-      <w:bookmarkStart w:id="1" w:name="_Toc89021485"/>
+      <w:bookmarkStart w:id="1" w:name="_Toc89022703"/>
       <w:r>
         <w:t>Geral</w:t>
       </w:r>
@@ -2040,8 +2040,31 @@
     </w:p>
     <w:p>
       <w:r>
-        <w:t xml:space="preserve">Complete graph: </w:t>
-      </w:r>
+        <w:t>Grafo completo</w:t>
+      </w:r>
+      <w:r>
+        <w:t xml:space="preserve">: </w:t>
+      </w:r>
+      <w:hyperlink r:id="rId13" w:history="1">
+        <w:r>
+          <w:rPr>
+            <w:rStyle w:val="Hiperligao"/>
+          </w:rPr>
+          <w:t>Clica</w:t>
+        </w:r>
+        <w:r>
+          <w:rPr>
+            <w:rStyle w:val="Hiperligao"/>
+          </w:rPr>
+          <w:t>r</w:t>
+        </w:r>
+        <w:r>
+          <w:rPr>
+            <w:rStyle w:val="Hiperligao"/>
+          </w:rPr>
+          <w:t xml:space="preserve"> aqui</w:t>
+        </w:r>
+      </w:hyperlink>
     </w:p>
     <w:p>
       <w:pPr>
@@ -2052,40 +2075,13 @@
           <w:szCs w:val="40"/>
         </w:rPr>
       </w:pPr>
-      <w:r>
-        <w:object w:dxaOrig="984" w:dyaOrig="816" w14:anchorId="3ECA49D0">
-          <v:shapetype id="_x0000_t75" coordsize="21600,21600" o:spt="75" o:preferrelative="t" path="m@4@5l@4@11@9@11@9@5xe" filled="f" stroked="f">
-            <v:stroke joinstyle="miter"/>
-            <v:formulas>
-              <v:f eqn="if lineDrawn pixelLineWidth 0"/>
-              <v:f eqn="sum @0 1 0"/>
-              <v:f eqn="sum 0 0 @1"/>
-              <v:f eqn="prod @2 1 2"/>
-              <v:f eqn="prod @3 21600 pixelWidth"/>
-              <v:f eqn="prod @3 21600 pixelHeight"/>
-              <v:f eqn="sum @0 0 1"/>
-              <v:f eqn="prod @6 1 2"/>
-              <v:f eqn="prod @7 21600 pixelWidth"/>
-              <v:f eqn="sum @8 21600 0"/>
-              <v:f eqn="prod @7 21600 pixelHeight"/>
-              <v:f eqn="sum @10 21600 0"/>
-            </v:formulas>
-            <v:path o:extrusionok="f" gradientshapeok="t" o:connecttype="rect"/>
-            <o:lock v:ext="edit" aspectratio="t"/>
-          </v:shapetype>
-          <v:shape id="_x0000_i1025" type="#_x0000_t75" style="width:82.8pt;height:40.8pt" o:ole="">
-            <v:imagedata r:id="rId13" o:title=""/>
-          </v:shape>
-          <o:OLEObject Type="Embed" ProgID="Package" ShapeID="_x0000_i1025" DrawAspect="Content" ObjectID="_1699634271" r:id="rId14"/>
-        </w:object>
-      </w:r>
     </w:p>
     <w:p>
       <w:pPr>
         <w:pStyle w:val="Ttulo2"/>
       </w:pPr>
       <w:bookmarkStart w:id="2" w:name="GroundGraph"/>
-      <w:bookmarkStart w:id="3" w:name="_Toc89021486"/>
+      <w:bookmarkStart w:id="3" w:name="_Toc89022704"/>
       <w:r>
         <w:t>Ground</w:t>
       </w:r>
@@ -2128,7 +2124,7 @@
                     </pic:cNvPicPr>
                   </pic:nvPicPr>
                   <pic:blipFill>
-                    <a:blip r:embed="rId15">
+                    <a:blip r:embed="rId14">
                       <a:extLst>
                         <a:ext uri="{28A0092B-C50C-407E-A947-70E740481C1C}">
                           <a14:useLocalDpi xmlns:a14="http://schemas.microsoft.com/office/drawing/2010/main" val="0"/>
@@ -2165,7 +2161,7 @@
         <w:pStyle w:val="Ttulo2"/>
       </w:pPr>
       <w:bookmarkStart w:id="4" w:name="TankGraph"/>
-      <w:bookmarkStart w:id="5" w:name="_Toc89021487"/>
+      <w:bookmarkStart w:id="5" w:name="_Toc89022705"/>
       <w:r>
         <w:lastRenderedPageBreak/>
         <w:t>Tank</w:t>
@@ -2223,7 +2219,7 @@
                   </wp:wrapPolygon>
                 </wp:wrapTight>
                 <wp:docPr id="23" name="Caixa de Texto 2">
-                  <a:hlinkClick xmlns:a="http://schemas.openxmlformats.org/drawingml/2006/main" r:id="rId16"/>
+                  <a:hlinkClick xmlns:a="http://schemas.openxmlformats.org/drawingml/2006/main" r:id="rId15"/>
                 </wp:docPr>
                 <wp:cNvGraphicFramePr>
                   <a:graphicFrameLocks xmlns:a="http://schemas.openxmlformats.org/drawingml/2006/main"/>
@@ -2330,7 +2326,7 @@
                   </wp:wrapPolygon>
                 </wp:wrapTight>
                 <wp:docPr id="24" name="Caixa de Texto 2">
-                  <a:hlinkClick xmlns:a="http://schemas.openxmlformats.org/drawingml/2006/main" r:id="rId17"/>
+                  <a:hlinkClick xmlns:a="http://schemas.openxmlformats.org/drawingml/2006/main" r:id="rId16"/>
                 </wp:docPr>
                 <wp:cNvGraphicFramePr>
                   <a:graphicFrameLocks xmlns:a="http://schemas.openxmlformats.org/drawingml/2006/main"/>
@@ -2430,7 +2426,7 @@
                     </pic:cNvPicPr>
                   </pic:nvPicPr>
                   <pic:blipFill rotWithShape="1">
-                    <a:blip r:embed="rId18">
+                    <a:blip r:embed="rId17">
                       <a:extLst>
                         <a:ext uri="{28A0092B-C50C-407E-A947-70E740481C1C}">
                           <a14:useLocalDpi xmlns:a14="http://schemas.microsoft.com/office/drawing/2010/main" val="0"/>
@@ -2490,7 +2486,7 @@
         <w:pStyle w:val="Ttulo3"/>
       </w:pPr>
       <w:bookmarkStart w:id="6" w:name="BodyGraph"/>
-      <w:bookmarkStart w:id="7" w:name="_Toc89021488"/>
+      <w:bookmarkStart w:id="7" w:name="_Toc89022706"/>
       <w:r>
         <w:t>Body</w:t>
       </w:r>
@@ -2571,7 +2567,7 @@
                     </pic:cNvPicPr>
                   </pic:nvPicPr>
                   <pic:blipFill>
-                    <a:blip r:embed="rId19">
+                    <a:blip r:embed="rId18">
                       <a:extLst>
                         <a:ext uri="{28A0092B-C50C-407E-A947-70E740481C1C}">
                           <a14:useLocalDpi xmlns:a14="http://schemas.microsoft.com/office/drawing/2010/main" val="0"/>
@@ -2740,7 +2736,7 @@
                 <wp:effectExtent l="0" t="0" r="19050" b="19050"/>
                 <wp:wrapNone/>
                 <wp:docPr id="10" name="Caixa de Texto 2">
-                  <a:hlinkClick xmlns:a="http://schemas.openxmlformats.org/drawingml/2006/main" r:id="rId20"/>
+                  <a:hlinkClick xmlns:a="http://schemas.openxmlformats.org/drawingml/2006/main" r:id="rId19"/>
                 </wp:docPr>
                 <wp:cNvGraphicFramePr>
                   <a:graphicFrameLocks xmlns:a="http://schemas.openxmlformats.org/drawingml/2006/main"/>
@@ -2910,7 +2906,7 @@
                 <wp:effectExtent l="0" t="0" r="28575" b="19050"/>
                 <wp:wrapSquare wrapText="bothSides"/>
                 <wp:docPr id="13" name="Caixa de Texto 2">
-                  <a:hlinkClick xmlns:a="http://schemas.openxmlformats.org/drawingml/2006/main" r:id="rId16"/>
+                  <a:hlinkClick xmlns:a="http://schemas.openxmlformats.org/drawingml/2006/main" r:id="rId15"/>
                 </wp:docPr>
                 <wp:cNvGraphicFramePr>
                   <a:graphicFrameLocks xmlns:a="http://schemas.openxmlformats.org/drawingml/2006/main"/>
@@ -3086,7 +3082,7 @@
                     </pic:cNvPicPr>
                   </pic:nvPicPr>
                   <pic:blipFill>
-                    <a:blip r:embed="rId21">
+                    <a:blip r:embed="rId20">
                       <a:extLst>
                         <a:ext uri="{28A0092B-C50C-407E-A947-70E740481C1C}">
                           <a14:useLocalDpi xmlns:a14="http://schemas.microsoft.com/office/drawing/2010/main" val="0"/>
@@ -3149,7 +3145,7 @@
         <w:pStyle w:val="Ttulo3"/>
       </w:pPr>
       <w:bookmarkStart w:id="9" w:name="WheelsAndAxlesGraph"/>
-      <w:bookmarkStart w:id="10" w:name="_Toc89021489"/>
+      <w:bookmarkStart w:id="10" w:name="_Toc89022707"/>
       <w:r>
         <w:lastRenderedPageBreak/>
         <w:t>WheelsAndAxles</w:t>
@@ -3346,7 +3342,7 @@
                     </pic:cNvPicPr>
                   </pic:nvPicPr>
                   <pic:blipFill>
-                    <a:blip r:embed="rId22">
+                    <a:blip r:embed="rId21">
                       <a:extLst>
                         <a:ext uri="{28A0092B-C50C-407E-A947-70E740481C1C}">
                           <a14:useLocalDpi xmlns:a14="http://schemas.microsoft.com/office/drawing/2010/main" val="0"/>
@@ -3414,7 +3410,7 @@
                 <wp:effectExtent l="0" t="0" r="19050" b="19050"/>
                 <wp:wrapSquare wrapText="bothSides"/>
                 <wp:docPr id="16" name="Caixa de Texto 2">
-                  <a:hlinkClick xmlns:a="http://schemas.openxmlformats.org/drawingml/2006/main" r:id="rId23"/>
+                  <a:hlinkClick xmlns:a="http://schemas.openxmlformats.org/drawingml/2006/main" r:id="rId22"/>
                 </wp:docPr>
                 <wp:cNvGraphicFramePr>
                   <a:graphicFrameLocks xmlns:a="http://schemas.openxmlformats.org/drawingml/2006/main"/>
@@ -3544,7 +3540,7 @@
                 <wp:effectExtent l="0" t="0" r="19050" b="19050"/>
                 <wp:wrapSquare wrapText="bothSides"/>
                 <wp:docPr id="18" name="Caixa de Texto 2">
-                  <a:hlinkClick xmlns:a="http://schemas.openxmlformats.org/drawingml/2006/main" r:id="rId17"/>
+                  <a:hlinkClick xmlns:a="http://schemas.openxmlformats.org/drawingml/2006/main" r:id="rId16"/>
                 </wp:docPr>
                 <wp:cNvGraphicFramePr>
                   <a:graphicFrameLocks xmlns:a="http://schemas.openxmlformats.org/drawingml/2006/main"/>
@@ -3601,11 +3597,7 @@
           </mc:Choice>
           <mc:Fallback>
             <w:pict>
-              <v:shapetype w14:anchorId="01945F96" id="_x0000_t202" coordsize="21600,21600" o:spt="202" path="m,l,21600r21600,l21600,xe">
-                <v:stroke joinstyle="miter"/>
-                <v:path gradientshapeok="t" o:connecttype="rect"/>
-              </v:shapetype>
-              <v:shape id="_x0000_s1036" type="#_x0000_t202" href="#WheelsAndAxlesGraph" style="position:absolute;margin-left:199.95pt;margin-top:24.05pt;width:130.5pt;height:27pt;z-index:251680768;visibility:visible;mso-wrap-style:square;mso-width-percent:0;mso-height-percent:0;mso-wrap-distance-left:9pt;mso-wrap-distance-top:3.6pt;mso-wrap-distance-right:9pt;mso-wrap-distance-bottom:3.6pt;mso-position-horizontal:absolute;mso-position-horizontal-relative:text;mso-position-vertical:absolute;mso-position-vertical-relative:text;mso-width-percent:0;mso-height-percent:0;mso-width-relative:margin;mso-height-relative:margin;v-text-anchor:top" o:gfxdata="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" o:button="t">
+              <v:shape w14:anchorId="01945F96" id="_x0000_s1036" type="#_x0000_t202" href="#WheelsAndAxlesGraph" style="position:absolute;margin-left:199.95pt;margin-top:24.05pt;width:130.5pt;height:27pt;z-index:251680768;visibility:visible;mso-wrap-style:square;mso-width-percent:0;mso-height-percent:0;mso-wrap-distance-left:9pt;mso-wrap-distance-top:3.6pt;mso-wrap-distance-right:9pt;mso-wrap-distance-bottom:3.6pt;mso-position-horizontal:absolute;mso-position-horizontal-relative:text;mso-position-vertical:absolute;mso-position-vertical-relative:text;mso-width-percent:0;mso-height-percent:0;mso-width-relative:margin;mso-height-relative:margin;v-text-anchor:top" o:gfxdata="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" o:button="t">
                 <v:fill o:detectmouseclick="t"/>
                 <v:textbox>
                   <w:txbxContent>
@@ -3654,7 +3646,7 @@
                     </pic:cNvPicPr>
                   </pic:nvPicPr>
                   <pic:blipFill>
-                    <a:blip r:embed="rId24">
+                    <a:blip r:embed="rId23">
                       <a:extLst>
                         <a:ext uri="{28A0092B-C50C-407E-A947-70E740481C1C}">
                           <a14:useLocalDpi xmlns:a14="http://schemas.microsoft.com/office/drawing/2010/main" val="0"/>
@@ -3725,7 +3717,7 @@
                 <wp:effectExtent l="0" t="0" r="19050" b="19050"/>
                 <wp:wrapSquare wrapText="bothSides"/>
                 <wp:docPr id="9" name="Caixa de Texto 2">
-                  <a:hlinkClick xmlns:a="http://schemas.openxmlformats.org/drawingml/2006/main" r:id="rId17"/>
+                  <a:hlinkClick xmlns:a="http://schemas.openxmlformats.org/drawingml/2006/main" r:id="rId16"/>
                 </wp:docPr>
                 <wp:cNvGraphicFramePr>
                   <a:graphicFrameLocks xmlns:a="http://schemas.openxmlformats.org/drawingml/2006/main"/>
@@ -3829,7 +3821,7 @@
                     </pic:cNvPicPr>
                   </pic:nvPicPr>
                   <pic:blipFill>
-                    <a:blip r:embed="rId25">
+                    <a:blip r:embed="rId24">
                       <a:extLst>
                         <a:ext uri="{28A0092B-C50C-407E-A947-70E740481C1C}">
                           <a14:useLocalDpi xmlns:a14="http://schemas.microsoft.com/office/drawing/2010/main" val="0"/>
@@ -3878,7 +3870,7 @@
         <w:pStyle w:val="Ttulo2"/>
       </w:pPr>
       <w:bookmarkStart w:id="12" w:name="ProjectileGraph"/>
-      <w:bookmarkStart w:id="13" w:name="_Toc89021490"/>
+      <w:bookmarkStart w:id="13" w:name="_Toc89022708"/>
       <w:r>
         <w:lastRenderedPageBreak/>
         <w:t>Projectile</w:t>
@@ -3986,7 +3978,7 @@
                     </pic:cNvPicPr>
                   </pic:nvPicPr>
                   <pic:blipFill>
-                    <a:blip r:embed="rId26">
+                    <a:blip r:embed="rId25">
                       <a:extLst>
                         <a:ext uri="{28A0092B-C50C-407E-A947-70E740481C1C}">
                           <a14:useLocalDpi xmlns:a14="http://schemas.microsoft.com/office/drawing/2010/main" val="0"/>
@@ -4048,7 +4040,7 @@
       <w:pPr>
         <w:pStyle w:val="Ttulo1"/>
       </w:pPr>
-      <w:bookmarkStart w:id="14" w:name="_Toc89021491"/>
+      <w:bookmarkStart w:id="14" w:name="_Toc89022709"/>
       <w:r>
         <w:lastRenderedPageBreak/>
         <w:t>Constantes e variáveis</w:t>
@@ -4063,7 +4055,7 @@
       <w:pPr>
         <w:pStyle w:val="Ttulo2"/>
       </w:pPr>
-      <w:bookmarkStart w:id="15" w:name="_Toc89021492"/>
+      <w:bookmarkStart w:id="15" w:name="_Toc89022710"/>
       <w:r>
         <w:t>Constantes</w:t>
       </w:r>
@@ -4074,7 +4066,7 @@
       <w:pPr>
         <w:pStyle w:val="Ttulo3"/>
       </w:pPr>
-      <w:bookmarkStart w:id="16" w:name="_Toc89021493"/>
+      <w:bookmarkStart w:id="16" w:name="_Toc89022711"/>
       <w:r>
         <w:t>Chão</w:t>
       </w:r>
@@ -4189,7 +4181,7 @@
       <w:pPr>
         <w:pStyle w:val="Ttulo3"/>
       </w:pPr>
-      <w:bookmarkStart w:id="17" w:name="_Toc89021494"/>
+      <w:bookmarkStart w:id="17" w:name="_Toc89022712"/>
       <w:r>
         <w:t>Corpo do tanque</w:t>
       </w:r>
@@ -4311,7 +4303,7 @@
       <w:pPr>
         <w:pStyle w:val="Ttulo3"/>
       </w:pPr>
-      <w:bookmarkStart w:id="18" w:name="_Toc89021495"/>
+      <w:bookmarkStart w:id="18" w:name="_Toc89022713"/>
       <w:r>
         <w:t>Rodas</w:t>
       </w:r>
@@ -4452,7 +4444,7 @@
       <w:pPr>
         <w:pStyle w:val="Ttulo3"/>
       </w:pPr>
-      <w:bookmarkStart w:id="19" w:name="_Toc89021496"/>
+      <w:bookmarkStart w:id="19" w:name="_Toc89022714"/>
       <w:r>
         <w:t>Escotilha</w:t>
       </w:r>
@@ -4487,7 +4479,7 @@
       <w:pPr>
         <w:pStyle w:val="Ttulo3"/>
       </w:pPr>
-      <w:bookmarkStart w:id="20" w:name="_Toc89021497"/>
+      <w:bookmarkStart w:id="20" w:name="_Toc89022715"/>
       <w:r>
         <w:t>Canhão</w:t>
       </w:r>
@@ -4617,7 +4609,7 @@
       <w:pPr>
         <w:pStyle w:val="Ttulo3"/>
       </w:pPr>
-      <w:bookmarkStart w:id="22" w:name="_Toc89021498"/>
+      <w:bookmarkStart w:id="22" w:name="_Toc89022716"/>
       <w:r>
         <w:t>Supressor</w:t>
       </w:r>
@@ -4681,7 +4673,7 @@
       <w:pPr>
         <w:pStyle w:val="Ttulo3"/>
       </w:pPr>
-      <w:bookmarkStart w:id="23" w:name="_Toc89021499"/>
+      <w:bookmarkStart w:id="23" w:name="_Toc89022717"/>
       <w:r>
         <w:t>Bala</w:t>
       </w:r>
@@ -4732,7 +4724,7 @@
       <w:pPr>
         <w:pStyle w:val="Ttulo2"/>
       </w:pPr>
-      <w:bookmarkStart w:id="24" w:name="_Toc89021500"/>
+      <w:bookmarkStart w:id="24" w:name="_Toc89022718"/>
       <w:r>
         <w:lastRenderedPageBreak/>
         <w:t>Variáveis</w:t>
@@ -4744,7 +4736,7 @@
       <w:pPr>
         <w:pStyle w:val="Ttulo3"/>
       </w:pPr>
-      <w:bookmarkStart w:id="25" w:name="_Toc89021501"/>
+      <w:bookmarkStart w:id="25" w:name="_Toc89022719"/>
       <w:r>
         <w:t>Mov</w:t>
       </w:r>
@@ -4793,7 +4785,7 @@
       <w:pPr>
         <w:pStyle w:val="Ttulo3"/>
       </w:pPr>
-      <w:bookmarkStart w:id="26" w:name="_Toc89021502"/>
+      <w:bookmarkStart w:id="26" w:name="_Toc89022720"/>
       <w:r>
         <w:t>Ângulos de rotação da escotilha:</w:t>
       </w:r>
@@ -4855,7 +4847,7 @@
       <w:pPr>
         <w:pStyle w:val="Ttulo1"/>
       </w:pPr>
-      <w:bookmarkStart w:id="29" w:name="_Toc89021503"/>
+      <w:bookmarkStart w:id="29" w:name="_Toc89022721"/>
       <w:r>
         <w:lastRenderedPageBreak/>
         <w:t>Funcionalidades extra</w:t>
@@ -4893,7 +4885,7 @@
                     </pic:cNvPicPr>
                   </pic:nvPicPr>
                   <pic:blipFill>
-                    <a:blip r:embed="rId27" cstate="print">
+                    <a:blip r:embed="rId26" cstate="print">
                       <a:extLst>
                         <a:ext uri="{28A0092B-C50C-407E-A947-70E740481C1C}">
                           <a14:useLocalDpi xmlns:a14="http://schemas.microsoft.com/office/drawing/2010/main" val="0"/>
@@ -5085,7 +5077,7 @@
       </w:r>
     </w:p>
     <w:sectPr>
-      <w:footerReference w:type="default" r:id="rId28"/>
+      <w:footerReference w:type="default" r:id="rId27"/>
       <w:pgSz w:w="11906" w:h="16838"/>
       <w:pgMar w:top="1417" w:right="1701" w:bottom="1417" w:left="1701" w:header="708" w:footer="708" w:gutter="0"/>
       <w:pgNumType w:start="1"/>

</xml_diff>